<commit_message>
readme mas informe cmabiados y completos
</commit_message>
<xml_diff>
--- a/TP2_Barrena_Otero.docx
+++ b/TP2_Barrena_Otero.docx
@@ -616,10 +616,8 @@
       <w:proofErr w:type="spellStart"/>
       <w:r>
         <w:rPr>
-          <w:rFonts w:ascii="Times New Roman" w:eastAsia="Times New Roman" w:hAnsi="Times New Roman" w:cs="Times New Roman"/>
-          <w:iCs/>
-          <w:sz w:val="28"/>
-          <w:szCs w:val="28"/>
+          <w:rFonts w:ascii="Courier New" w:eastAsia="Times New Roman" w:hAnsi="Courier New" w:cs="Courier New"/>
+          <w:iCs/>
           <w:lang w:val="es-AR"/>
         </w:rPr>
         <w:t>PokemonHash</w:t>
@@ -710,10 +708,8 @@
       <w:proofErr w:type="spellStart"/>
       <w:r>
         <w:rPr>
-          <w:rFonts w:ascii="Times New Roman" w:eastAsia="Times New Roman" w:hAnsi="Times New Roman" w:cs="Times New Roman"/>
-          <w:iCs/>
-          <w:sz w:val="28"/>
-          <w:szCs w:val="28"/>
+          <w:rFonts w:ascii="Courier New" w:eastAsia="Times New Roman" w:hAnsi="Courier New" w:cs="Courier New"/>
+          <w:iCs/>
           <w:lang w:val="es-AR"/>
         </w:rPr>
         <w:t>unordered-map</w:t>
@@ -732,10 +728,8 @@
       <w:proofErr w:type="spellStart"/>
       <w:r>
         <w:rPr>
-          <w:rFonts w:ascii="Times New Roman" w:eastAsia="Times New Roman" w:hAnsi="Times New Roman" w:cs="Times New Roman"/>
-          <w:iCs/>
-          <w:sz w:val="28"/>
-          <w:szCs w:val="28"/>
+          <w:rFonts w:ascii="Courier New" w:eastAsia="Times New Roman" w:hAnsi="Courier New" w:cs="Courier New"/>
+          <w:iCs/>
           <w:lang w:val="es-AR"/>
         </w:rPr>
         <w:t>Pokedex</w:t>
@@ -743,13 +737,21 @@
       <w:proofErr w:type="spellEnd"/>
       <w:r>
         <w:rPr>
-          <w:rFonts w:ascii="Times New Roman" w:eastAsia="Times New Roman" w:hAnsi="Times New Roman" w:cs="Times New Roman"/>
-          <w:iCs/>
-          <w:sz w:val="28"/>
-          <w:szCs w:val="28"/>
-          <w:lang w:val="es-AR"/>
-        </w:rPr>
-        <w:t xml:space="preserve">. </w:t>
+          <w:rFonts w:ascii="Courier New" w:eastAsia="Times New Roman" w:hAnsi="Courier New" w:cs="Courier New"/>
+          <w:iCs/>
+          <w:lang w:val="es-AR"/>
+        </w:rPr>
+        <w:t>.</w:t>
+      </w:r>
+      <w:r>
+        <w:rPr>
+          <w:rFonts w:ascii="Times New Roman" w:eastAsia="Times New Roman" w:hAnsi="Times New Roman" w:cs="Times New Roman"/>
+          <w:iCs/>
+          <w:sz w:val="28"/>
+          <w:szCs w:val="28"/>
+          <w:lang w:val="es-AR"/>
+        </w:rPr>
+        <w:t xml:space="preserve"> </w:t>
       </w:r>
     </w:p>
     <w:p>
@@ -799,10 +801,8 @@
       <w:proofErr w:type="spellStart"/>
       <w:r>
         <w:rPr>
-          <w:rFonts w:ascii="Times New Roman" w:eastAsia="Times New Roman" w:hAnsi="Times New Roman" w:cs="Times New Roman"/>
-          <w:iCs/>
-          <w:sz w:val="28"/>
-          <w:szCs w:val="28"/>
+          <w:rFonts w:ascii="Courier New" w:eastAsia="Times New Roman" w:hAnsi="Courier New" w:cs="Courier New"/>
+          <w:iCs/>
           <w:lang w:val="es-AR"/>
         </w:rPr>
         <w:t>Pokemon</w:t>
@@ -973,10 +973,8 @@
       <w:proofErr w:type="spellStart"/>
       <w:r>
         <w:rPr>
-          <w:rFonts w:ascii="Times New Roman" w:eastAsia="Times New Roman" w:hAnsi="Times New Roman" w:cs="Times New Roman"/>
-          <w:iCs/>
-          <w:sz w:val="28"/>
-          <w:szCs w:val="28"/>
+          <w:rFonts w:ascii="Courier New" w:eastAsia="Times New Roman" w:hAnsi="Courier New" w:cs="Courier New"/>
+          <w:iCs/>
           <w:lang w:val="es-AR"/>
         </w:rPr>
         <w:t>unordered-map</w:t>
@@ -995,10 +993,8 @@
       <w:proofErr w:type="spellStart"/>
       <w:r>
         <w:rPr>
-          <w:rFonts w:ascii="Times New Roman" w:eastAsia="Times New Roman" w:hAnsi="Times New Roman" w:cs="Times New Roman"/>
-          <w:iCs/>
-          <w:sz w:val="28"/>
-          <w:szCs w:val="28"/>
+          <w:rFonts w:ascii="Courier New" w:eastAsia="Times New Roman" w:hAnsi="Courier New" w:cs="Courier New"/>
+          <w:iCs/>
           <w:lang w:val="es-AR"/>
         </w:rPr>
         <w:t>Pokedex</w:t>
@@ -1035,10 +1031,8 @@
       <w:proofErr w:type="spellStart"/>
       <w:r>
         <w:rPr>
-          <w:rFonts w:ascii="Times New Roman" w:eastAsia="Times New Roman" w:hAnsi="Times New Roman" w:cs="Times New Roman"/>
-          <w:iCs/>
-          <w:sz w:val="28"/>
-          <w:szCs w:val="28"/>
+          <w:rFonts w:ascii="Courier New" w:eastAsia="Times New Roman" w:hAnsi="Courier New" w:cs="Courier New"/>
+          <w:iCs/>
           <w:lang w:val="es-AR"/>
         </w:rPr>
         <w:t>PokemonInfo</w:t>
@@ -1067,10 +1061,8 @@
       <w:proofErr w:type="spellStart"/>
       <w:r>
         <w:rPr>
-          <w:rFonts w:ascii="Times New Roman" w:eastAsia="Times New Roman" w:hAnsi="Times New Roman" w:cs="Times New Roman"/>
-          <w:iCs/>
-          <w:sz w:val="28"/>
-          <w:szCs w:val="28"/>
+          <w:rFonts w:ascii="Courier New" w:eastAsia="Times New Roman" w:hAnsi="Courier New" w:cs="Courier New"/>
+          <w:iCs/>
           <w:lang w:val="es-AR"/>
         </w:rPr>
         <w:t>Pokemon</w:t>
@@ -1078,13 +1070,21 @@
       <w:proofErr w:type="spellEnd"/>
       <w:r>
         <w:rPr>
-          <w:rFonts w:ascii="Times New Roman" w:eastAsia="Times New Roman" w:hAnsi="Times New Roman" w:cs="Times New Roman"/>
-          <w:iCs/>
-          <w:sz w:val="28"/>
-          <w:szCs w:val="28"/>
-          <w:lang w:val="es-AR"/>
-        </w:rPr>
-        <w:t xml:space="preserve"> (tipo, descripción, ataques disponibles por nivel y la experiencia por nivel)</w:t>
+          <w:rFonts w:ascii="Courier New" w:eastAsia="Times New Roman" w:hAnsi="Courier New" w:cs="Courier New"/>
+          <w:iCs/>
+          <w:lang w:val="es-AR"/>
+        </w:rPr>
+        <w:t xml:space="preserve"> </w:t>
+      </w:r>
+      <w:r>
+        <w:rPr>
+          <w:rFonts w:ascii="Times New Roman" w:eastAsia="Times New Roman" w:hAnsi="Times New Roman" w:cs="Times New Roman"/>
+          <w:iCs/>
+          <w:sz w:val="28"/>
+          <w:szCs w:val="28"/>
+          <w:lang w:val="es-AR"/>
+        </w:rPr>
+        <w:t>(tipo, descripción, ataques disponibles por nivel y la experiencia por nivel)</w:t>
       </w:r>
       <w:r>
         <w:rPr>
@@ -1199,11 +1199,8 @@
       <w:proofErr w:type="spellStart"/>
       <w:r>
         <w:rPr>
-          <w:rFonts w:ascii="Times New Roman" w:eastAsia="Times New Roman" w:hAnsi="Times New Roman" w:cs="Times New Roman"/>
-          <w:iCs/>
-          <w:sz w:val="28"/>
-          <w:szCs w:val="28"/>
-          <w:lang w:val="es-AR"/>
+          <w:rFonts w:ascii="Courier New" w:eastAsia="Times New Roman" w:hAnsi="Courier New" w:cs="Courier New"/>
+          <w:iCs/>
         </w:rPr>
         <w:t>Pokedex</w:t>
       </w:r>
@@ -1231,10 +1228,8 @@
       <w:proofErr w:type="spellStart"/>
       <w:r>
         <w:rPr>
-          <w:rFonts w:ascii="Times New Roman" w:eastAsia="Times New Roman" w:hAnsi="Times New Roman" w:cs="Times New Roman"/>
-          <w:iCs/>
-          <w:sz w:val="28"/>
-          <w:szCs w:val="28"/>
+          <w:rFonts w:ascii="Courier New" w:eastAsia="Times New Roman" w:hAnsi="Courier New" w:cs="Courier New"/>
+          <w:iCs/>
           <w:lang w:val="es-AR"/>
         </w:rPr>
         <w:t>unordered-map</w:t>
@@ -1260,27 +1255,39 @@
         </w:rPr>
         <w:t xml:space="preserve">un objeto </w:t>
       </w:r>
-      <w:proofErr w:type="spellStart"/>
-      <w:r>
-        <w:rPr>
-          <w:rFonts w:ascii="Times New Roman" w:eastAsia="Times New Roman" w:hAnsi="Times New Roman" w:cs="Times New Roman"/>
-          <w:iCs/>
-          <w:sz w:val="28"/>
-          <w:szCs w:val="28"/>
-          <w:lang w:val="es-AR"/>
-        </w:rPr>
-        <w:t>Pokemon</w:t>
-      </w:r>
-      <w:proofErr w:type="spellEnd"/>
-      <w:r>
-        <w:rPr>
-          <w:rFonts w:ascii="Times New Roman" w:eastAsia="Times New Roman" w:hAnsi="Times New Roman" w:cs="Times New Roman"/>
-          <w:iCs/>
-          <w:sz w:val="28"/>
-          <w:szCs w:val="28"/>
-          <w:lang w:val="es-AR"/>
-        </w:rPr>
-        <w:t xml:space="preserve"> y valor</w:t>
+      <w:r>
+        <w:rPr>
+          <w:rFonts w:ascii="Courier New" w:eastAsia="Times New Roman" w:hAnsi="Courier New" w:cs="Courier New"/>
+          <w:iCs/>
+          <w:lang w:val="es-AR"/>
+        </w:rPr>
+        <w:t>P</w:t>
+      </w:r>
+      <w:proofErr w:type="spellStart"/>
+      <w:r>
+        <w:rPr>
+          <w:rFonts w:ascii="Courier New" w:eastAsia="Times New Roman" w:hAnsi="Courier New" w:cs="Courier New"/>
+          <w:iCs/>
+        </w:rPr>
+        <w:t>okemon</w:t>
+      </w:r>
+      <w:proofErr w:type="spellEnd"/>
+      <w:r>
+        <w:rPr>
+          <w:rFonts w:ascii="Courier New" w:eastAsia="Times New Roman" w:hAnsi="Courier New" w:cs="Courier New"/>
+          <w:iCs/>
+        </w:rPr>
+        <w:t xml:space="preserve"> </w:t>
+      </w:r>
+      <w:r>
+        <w:rPr>
+          <w:rFonts w:ascii="Times New Roman" w:eastAsia="Times New Roman" w:hAnsi="Times New Roman" w:cs="Times New Roman"/>
+          <w:iCs/>
+          <w:sz w:val="28"/>
+          <w:szCs w:val="28"/>
+          <w:lang w:val="es-AR"/>
+        </w:rPr>
+        <w:t>y valor</w:t>
       </w:r>
       <w:r>
         <w:rPr>
@@ -1295,11 +1302,8 @@
       <w:proofErr w:type="spellStart"/>
       <w:r>
         <w:rPr>
-          <w:rFonts w:ascii="Times New Roman" w:eastAsia="Times New Roman" w:hAnsi="Times New Roman" w:cs="Times New Roman"/>
-          <w:iCs/>
-          <w:sz w:val="28"/>
-          <w:szCs w:val="28"/>
-          <w:lang w:val="es-AR"/>
+          <w:rFonts w:ascii="Courier New" w:eastAsia="Times New Roman" w:hAnsi="Courier New" w:cs="Courier New"/>
+          <w:iCs/>
         </w:rPr>
         <w:t>PokemonInfo</w:t>
       </w:r>
@@ -1426,6 +1430,7 @@
           <w:szCs w:val="28"/>
           <w:lang w:val="es-AR"/>
         </w:rPr>
+        <w:lastRenderedPageBreak/>
         <w:t>M</w:t>
       </w:r>
       <w:r>
@@ -1521,6 +1526,7 @@
         <w:t xml:space="preserve">: </w:t>
       </w:r>
       <w:proofErr w:type="spellStart"/>
+      <w:proofErr w:type="gramStart"/>
       <w:r>
         <w:rPr>
           <w:rFonts w:ascii="Courier New" w:eastAsia="Times New Roman" w:hAnsi="Courier New" w:cs="Courier New"/>
@@ -1536,7 +1542,16 @@
           <w:iCs/>
           <w:lang w:val="es-AR"/>
         </w:rPr>
-        <w:t xml:space="preserve">() </w:t>
+        <w:t>(</w:t>
+      </w:r>
+      <w:proofErr w:type="gramEnd"/>
+      <w:r>
+        <w:rPr>
+          <w:rFonts w:ascii="Courier New" w:eastAsia="Times New Roman" w:hAnsi="Courier New" w:cs="Courier New"/>
+          <w:iCs/>
+          <w:lang w:val="es-AR"/>
+        </w:rPr>
+        <w:t xml:space="preserve">) </w:t>
       </w:r>
       <w:proofErr w:type="spellStart"/>
       <w:r>
@@ -1557,6 +1572,7 @@
         <w:t xml:space="preserve">, </w:t>
       </w:r>
       <w:proofErr w:type="spellStart"/>
+      <w:proofErr w:type="gramStart"/>
       <w:r>
         <w:rPr>
           <w:rFonts w:ascii="Courier New" w:eastAsia="Times New Roman" w:hAnsi="Courier New" w:cs="Courier New"/>
@@ -1572,7 +1588,16 @@
           <w:iCs/>
           <w:lang w:val="es-AR"/>
         </w:rPr>
-        <w:t xml:space="preserve">() </w:t>
+        <w:t>(</w:t>
+      </w:r>
+      <w:proofErr w:type="gramEnd"/>
+      <w:r>
+        <w:rPr>
+          <w:rFonts w:ascii="Courier New" w:eastAsia="Times New Roman" w:hAnsi="Courier New" w:cs="Courier New"/>
+          <w:iCs/>
+          <w:lang w:val="es-AR"/>
+        </w:rPr>
+        <w:t xml:space="preserve">) </w:t>
       </w:r>
       <w:proofErr w:type="spellStart"/>
       <w:r>
@@ -1816,6 +1841,7 @@
         <w:t xml:space="preserve"> </w:t>
       </w:r>
       <w:proofErr w:type="spellStart"/>
+      <w:proofErr w:type="gramStart"/>
       <w:r>
         <w:rPr>
           <w:rFonts w:ascii="Courier New" w:eastAsia="Times New Roman" w:hAnsi="Courier New" w:cs="Courier New"/>
@@ -1829,9 +1855,18 @@
           <w:rFonts w:ascii="Courier New" w:eastAsia="Times New Roman" w:hAnsi="Courier New" w:cs="Courier New"/>
           <w:iCs/>
         </w:rPr>
-        <w:t xml:space="preserve">() const, </w:t>
-      </w:r>
-      <w:proofErr w:type="spellStart"/>
+        <w:t>(</w:t>
+      </w:r>
+      <w:proofErr w:type="gramEnd"/>
+      <w:r>
+        <w:rPr>
+          <w:rFonts w:ascii="Courier New" w:eastAsia="Times New Roman" w:hAnsi="Courier New" w:cs="Courier New"/>
+          <w:iCs/>
+        </w:rPr>
+        <w:t xml:space="preserve">) const, </w:t>
+      </w:r>
+      <w:proofErr w:type="spellStart"/>
+      <w:proofErr w:type="gramStart"/>
       <w:r>
         <w:rPr>
           <w:rFonts w:ascii="Courier New" w:eastAsia="Times New Roman" w:hAnsi="Courier New" w:cs="Courier New"/>
@@ -1845,9 +1880,18 @@
           <w:rFonts w:ascii="Courier New" w:eastAsia="Times New Roman" w:hAnsi="Courier New" w:cs="Courier New"/>
           <w:iCs/>
         </w:rPr>
-        <w:t xml:space="preserve">() const, </w:t>
-      </w:r>
-      <w:proofErr w:type="spellStart"/>
+        <w:t>(</w:t>
+      </w:r>
+      <w:proofErr w:type="gramEnd"/>
+      <w:r>
+        <w:rPr>
+          <w:rFonts w:ascii="Courier New" w:eastAsia="Times New Roman" w:hAnsi="Courier New" w:cs="Courier New"/>
+          <w:iCs/>
+        </w:rPr>
+        <w:t xml:space="preserve">) const, </w:t>
+      </w:r>
+      <w:proofErr w:type="spellStart"/>
+      <w:proofErr w:type="gramStart"/>
       <w:r>
         <w:rPr>
           <w:rFonts w:ascii="Courier New" w:eastAsia="Times New Roman" w:hAnsi="Courier New" w:cs="Courier New"/>
@@ -1861,9 +1905,18 @@
           <w:rFonts w:ascii="Courier New" w:eastAsia="Times New Roman" w:hAnsi="Courier New" w:cs="Courier New"/>
           <w:iCs/>
         </w:rPr>
-        <w:t xml:space="preserve">() const, </w:t>
-      </w:r>
-      <w:proofErr w:type="spellStart"/>
+        <w:t>(</w:t>
+      </w:r>
+      <w:proofErr w:type="gramEnd"/>
+      <w:r>
+        <w:rPr>
+          <w:rFonts w:ascii="Courier New" w:eastAsia="Times New Roman" w:hAnsi="Courier New" w:cs="Courier New"/>
+          <w:iCs/>
+        </w:rPr>
+        <w:t xml:space="preserve">) const, </w:t>
+      </w:r>
+      <w:proofErr w:type="spellStart"/>
+      <w:proofErr w:type="gramStart"/>
       <w:r>
         <w:rPr>
           <w:rFonts w:ascii="Courier New" w:eastAsia="Times New Roman" w:hAnsi="Courier New" w:cs="Courier New"/>
@@ -1884,7 +1937,15 @@
           <w:rFonts w:ascii="Courier New" w:eastAsia="Times New Roman" w:hAnsi="Courier New" w:cs="Courier New"/>
           <w:iCs/>
         </w:rPr>
-        <w:t>() const</w:t>
+        <w:t>(</w:t>
+      </w:r>
+      <w:proofErr w:type="gramEnd"/>
+      <w:r>
+        <w:rPr>
+          <w:rFonts w:ascii="Courier New" w:eastAsia="Times New Roman" w:hAnsi="Courier New" w:cs="Courier New"/>
+          <w:iCs/>
+        </w:rPr>
+        <w:t>) const</w:t>
       </w:r>
     </w:p>
     <w:p>
@@ -2143,6 +2204,7 @@
         <w:t xml:space="preserve">: </w:t>
       </w:r>
       <w:proofErr w:type="spellStart"/>
+      <w:proofErr w:type="gramStart"/>
       <w:r>
         <w:rPr>
           <w:rFonts w:ascii="Courier New" w:eastAsia="Times New Roman" w:hAnsi="Courier New" w:cs="Courier New"/>
@@ -2159,6 +2221,7 @@
         <w:t>(</w:t>
       </w:r>
       <w:proofErr w:type="spellStart"/>
+      <w:proofErr w:type="gramEnd"/>
       <w:r>
         <w:rPr>
           <w:rFonts w:ascii="Courier New" w:eastAsia="Times New Roman" w:hAnsi="Courier New" w:cs="Courier New"/>
@@ -2175,6 +2238,7 @@
         <w:t xml:space="preserve">&amp;) const, </w:t>
       </w:r>
       <w:proofErr w:type="spellStart"/>
+      <w:proofErr w:type="gramStart"/>
       <w:r>
         <w:rPr>
           <w:rFonts w:ascii="Courier New" w:eastAsia="Times New Roman" w:hAnsi="Courier New" w:cs="Courier New"/>
@@ -2191,6 +2255,7 @@
         <w:t>(</w:t>
       </w:r>
       <w:proofErr w:type="spellStart"/>
+      <w:proofErr w:type="gramEnd"/>
       <w:r>
         <w:rPr>
           <w:rFonts w:ascii="Courier New" w:eastAsia="Times New Roman" w:hAnsi="Courier New" w:cs="Courier New"/>
@@ -2207,6 +2272,7 @@
         <w:t xml:space="preserve">&amp;) const, </w:t>
       </w:r>
       <w:proofErr w:type="spellStart"/>
+      <w:proofErr w:type="gramStart"/>
       <w:r>
         <w:rPr>
           <w:rFonts w:ascii="Courier New" w:eastAsia="Times New Roman" w:hAnsi="Courier New" w:cs="Courier New"/>
@@ -2220,9 +2286,18 @@
           <w:rFonts w:ascii="Courier New" w:eastAsia="Times New Roman" w:hAnsi="Courier New" w:cs="Courier New"/>
           <w:iCs/>
         </w:rPr>
-        <w:t xml:space="preserve">() const, </w:t>
-      </w:r>
-      <w:proofErr w:type="spellStart"/>
+        <w:t>(</w:t>
+      </w:r>
+      <w:proofErr w:type="gramEnd"/>
+      <w:r>
+        <w:rPr>
+          <w:rFonts w:ascii="Courier New" w:eastAsia="Times New Roman" w:hAnsi="Courier New" w:cs="Courier New"/>
+          <w:iCs/>
+        </w:rPr>
+        <w:t xml:space="preserve">) const, </w:t>
+      </w:r>
+      <w:proofErr w:type="spellStart"/>
+      <w:proofErr w:type="gramStart"/>
       <w:r>
         <w:rPr>
           <w:rFonts w:ascii="Courier New" w:eastAsia="Times New Roman" w:hAnsi="Courier New" w:cs="Courier New"/>
@@ -2239,6 +2314,7 @@
         <w:t>(</w:t>
       </w:r>
       <w:proofErr w:type="spellStart"/>
+      <w:proofErr w:type="gramEnd"/>
       <w:r>
         <w:rPr>
           <w:rFonts w:ascii="Courier New" w:eastAsia="Times New Roman" w:hAnsi="Courier New" w:cs="Courier New"/>
@@ -2271,6 +2347,7 @@
         <w:t xml:space="preserve">&amp;), </w:t>
       </w:r>
       <w:proofErr w:type="spellStart"/>
+      <w:proofErr w:type="gramStart"/>
       <w:r>
         <w:rPr>
           <w:rFonts w:ascii="Courier New" w:eastAsia="Times New Roman" w:hAnsi="Courier New" w:cs="Courier New"/>
@@ -2284,9 +2361,18 @@
           <w:rFonts w:ascii="Courier New" w:eastAsia="Times New Roman" w:hAnsi="Courier New" w:cs="Courier New"/>
           <w:iCs/>
         </w:rPr>
-        <w:t xml:space="preserve">() const, </w:t>
-      </w:r>
-      <w:proofErr w:type="spellStart"/>
+        <w:t>(</w:t>
+      </w:r>
+      <w:proofErr w:type="gramEnd"/>
+      <w:r>
+        <w:rPr>
+          <w:rFonts w:ascii="Courier New" w:eastAsia="Times New Roman" w:hAnsi="Courier New" w:cs="Courier New"/>
+          <w:iCs/>
+        </w:rPr>
+        <w:t xml:space="preserve">) const, </w:t>
+      </w:r>
+      <w:proofErr w:type="spellStart"/>
+      <w:proofErr w:type="gramStart"/>
       <w:r>
         <w:rPr>
           <w:rFonts w:ascii="Courier New" w:eastAsia="Times New Roman" w:hAnsi="Courier New" w:cs="Courier New"/>
@@ -2300,8 +2386,600 @@
           <w:rFonts w:ascii="Courier New" w:eastAsia="Times New Roman" w:hAnsi="Courier New" w:cs="Courier New"/>
           <w:iCs/>
         </w:rPr>
-        <w:t>().</w:t>
-      </w:r>
+        <w:t>(</w:t>
+      </w:r>
+      <w:proofErr w:type="gramEnd"/>
+      <w:r>
+        <w:rPr>
+          <w:rFonts w:ascii="Courier New" w:eastAsia="Times New Roman" w:hAnsi="Courier New" w:cs="Courier New"/>
+          <w:iCs/>
+        </w:rPr>
+        <w:t>).</w:t>
+      </w:r>
+    </w:p>
+    <w:p>
+      <w:pPr>
+        <w:spacing w:line="360" w:lineRule="auto"/>
+        <w:jc w:val="both"/>
+        <w:rPr>
+          <w:rFonts w:ascii="Times New Roman" w:eastAsia="Times New Roman" w:hAnsi="Times New Roman" w:cs="Times New Roman"/>
+          <w:b/>
+          <w:bCs/>
+          <w:iCs/>
+          <w:sz w:val="28"/>
+          <w:szCs w:val="28"/>
+          <w:lang w:val="es-AR"/>
+        </w:rPr>
+      </w:pPr>
+      <w:r>
+        <w:rPr>
+          <w:rFonts w:ascii="Times New Roman" w:eastAsia="Times New Roman" w:hAnsi="Times New Roman" w:cs="Times New Roman"/>
+          <w:b/>
+          <w:bCs/>
+          <w:iCs/>
+          <w:sz w:val="28"/>
+          <w:szCs w:val="28"/>
+          <w:lang w:val="es-AR"/>
+        </w:rPr>
+        <w:t xml:space="preserve">Serialización y </w:t>
+      </w:r>
+      <w:r>
+        <w:rPr>
+          <w:rFonts w:ascii="Times New Roman" w:eastAsia="Times New Roman" w:hAnsi="Times New Roman" w:cs="Times New Roman"/>
+          <w:b/>
+          <w:bCs/>
+          <w:iCs/>
+          <w:sz w:val="28"/>
+          <w:szCs w:val="28"/>
+          <w:lang w:val="es-AR"/>
+        </w:rPr>
+        <w:t>Deserialización</w:t>
+      </w:r>
+    </w:p>
+    <w:p>
+      <w:pPr>
+        <w:spacing w:line="360" w:lineRule="auto"/>
+        <w:ind w:firstLine="720"/>
+        <w:jc w:val="both"/>
+        <w:rPr>
+          <w:rFonts w:ascii="Times New Roman" w:eastAsia="Times New Roman" w:hAnsi="Times New Roman" w:cs="Times New Roman"/>
+          <w:iCs/>
+          <w:sz w:val="28"/>
+          <w:szCs w:val="28"/>
+          <w:lang w:val="es-AR"/>
+        </w:rPr>
+      </w:pPr>
+      <w:r>
+        <w:rPr>
+          <w:rFonts w:ascii="Times New Roman" w:eastAsia="Times New Roman" w:hAnsi="Times New Roman" w:cs="Times New Roman"/>
+          <w:iCs/>
+          <w:sz w:val="28"/>
+          <w:szCs w:val="28"/>
+          <w:lang w:val="es-AR"/>
+        </w:rPr>
+        <w:t xml:space="preserve">Se realiza </w:t>
+      </w:r>
+      <w:r>
+        <w:rPr>
+          <w:rFonts w:ascii="Times New Roman" w:eastAsia="Times New Roman" w:hAnsi="Times New Roman" w:cs="Times New Roman"/>
+          <w:iCs/>
+          <w:sz w:val="28"/>
+          <w:szCs w:val="28"/>
+          <w:lang w:val="es-AR"/>
+        </w:rPr>
+        <w:t>el guardado</w:t>
+      </w:r>
+      <w:r>
+        <w:rPr>
+          <w:rFonts w:ascii="Times New Roman" w:eastAsia="Times New Roman" w:hAnsi="Times New Roman" w:cs="Times New Roman"/>
+          <w:iCs/>
+          <w:sz w:val="28"/>
+          <w:szCs w:val="28"/>
+          <w:lang w:val="es-AR"/>
+        </w:rPr>
+        <w:t xml:space="preserve"> de la </w:t>
+      </w:r>
+      <w:proofErr w:type="spellStart"/>
+      <w:r>
+        <w:rPr>
+          <w:rFonts w:ascii="Courier New" w:eastAsia="Times New Roman" w:hAnsi="Courier New" w:cs="Courier New"/>
+          <w:iCs/>
+          <w:lang w:val="es-AR"/>
+        </w:rPr>
+        <w:t>Pokedex</w:t>
+      </w:r>
+      <w:proofErr w:type="spellEnd"/>
+      <w:r>
+        <w:rPr>
+          <w:rFonts w:ascii="Times New Roman" w:eastAsia="Times New Roman" w:hAnsi="Times New Roman" w:cs="Times New Roman"/>
+          <w:iCs/>
+          <w:sz w:val="28"/>
+          <w:szCs w:val="28"/>
+          <w:lang w:val="es-AR"/>
+        </w:rPr>
+        <w:t xml:space="preserve"> en un archivo binario dentro de la carpet</w:t>
+      </w:r>
+      <w:r>
+        <w:rPr>
+          <w:rFonts w:ascii="Times New Roman" w:eastAsia="Times New Roman" w:hAnsi="Times New Roman" w:cs="Times New Roman"/>
+          <w:iCs/>
+          <w:sz w:val="28"/>
+          <w:szCs w:val="28"/>
+          <w:lang w:val="es-AR"/>
+        </w:rPr>
+        <w:t xml:space="preserve">a </w:t>
+      </w:r>
+      <w:r>
+        <w:rPr>
+          <w:rFonts w:ascii="Times New Roman" w:eastAsia="Times New Roman" w:hAnsi="Times New Roman" w:cs="Times New Roman"/>
+          <w:iCs/>
+          <w:sz w:val="28"/>
+          <w:szCs w:val="28"/>
+          <w:lang w:val="es-AR"/>
+        </w:rPr>
+        <w:t>/</w:t>
+      </w:r>
+      <w:proofErr w:type="spellStart"/>
+      <w:r>
+        <w:rPr>
+          <w:rFonts w:ascii="Times New Roman" w:eastAsia="Times New Roman" w:hAnsi="Times New Roman" w:cs="Times New Roman"/>
+          <w:iCs/>
+          <w:sz w:val="28"/>
+          <w:szCs w:val="28"/>
+          <w:lang w:val="es-AR"/>
+        </w:rPr>
+        <w:t>bin</w:t>
+      </w:r>
+      <w:proofErr w:type="spellEnd"/>
+      <w:r>
+        <w:rPr>
+          <w:rFonts w:ascii="Times New Roman" w:eastAsia="Times New Roman" w:hAnsi="Times New Roman" w:cs="Times New Roman"/>
+          <w:iCs/>
+          <w:sz w:val="28"/>
+          <w:szCs w:val="28"/>
+          <w:lang w:val="es-AR"/>
+        </w:rPr>
+        <w:t>.</w:t>
+      </w:r>
+      <w:r>
+        <w:rPr>
+          <w:rFonts w:ascii="Times New Roman" w:eastAsia="Times New Roman" w:hAnsi="Times New Roman" w:cs="Times New Roman"/>
+          <w:iCs/>
+          <w:sz w:val="28"/>
+          <w:szCs w:val="28"/>
+          <w:lang w:val="es-AR"/>
+        </w:rPr>
+        <w:t xml:space="preserve"> E</w:t>
+      </w:r>
+      <w:r>
+        <w:rPr>
+          <w:rFonts w:ascii="Times New Roman" w:eastAsia="Times New Roman" w:hAnsi="Times New Roman" w:cs="Times New Roman"/>
+          <w:iCs/>
+          <w:sz w:val="28"/>
+          <w:szCs w:val="28"/>
+          <w:lang w:val="es-AR"/>
+        </w:rPr>
+        <w:t>l proceso incluye</w:t>
+      </w:r>
+      <w:r>
+        <w:rPr>
+          <w:rFonts w:ascii="Times New Roman" w:eastAsia="Times New Roman" w:hAnsi="Times New Roman" w:cs="Times New Roman"/>
+          <w:iCs/>
+          <w:sz w:val="28"/>
+          <w:szCs w:val="28"/>
+          <w:lang w:val="es-AR"/>
+        </w:rPr>
+        <w:t xml:space="preserve"> g</w:t>
+      </w:r>
+      <w:r>
+        <w:rPr>
+          <w:rFonts w:ascii="Times New Roman" w:eastAsia="Times New Roman" w:hAnsi="Times New Roman" w:cs="Times New Roman"/>
+          <w:iCs/>
+          <w:sz w:val="28"/>
+          <w:szCs w:val="28"/>
+          <w:lang w:val="es-AR"/>
+        </w:rPr>
+        <w:t>uardar cantidad de elementos (</w:t>
+      </w:r>
+      <w:proofErr w:type="spellStart"/>
+      <w:r>
+        <w:rPr>
+          <w:rFonts w:ascii="Courier New" w:eastAsia="Times New Roman" w:hAnsi="Courier New" w:cs="Courier New"/>
+          <w:iCs/>
+          <w:lang w:val="es-AR"/>
+        </w:rPr>
+        <w:t>size_t</w:t>
+      </w:r>
+      <w:proofErr w:type="spellEnd"/>
+      <w:r>
+        <w:rPr>
+          <w:rFonts w:ascii="Times New Roman" w:eastAsia="Times New Roman" w:hAnsi="Times New Roman" w:cs="Times New Roman"/>
+          <w:iCs/>
+          <w:sz w:val="28"/>
+          <w:szCs w:val="28"/>
+          <w:lang w:val="es-AR"/>
+        </w:rPr>
+        <w:t>)</w:t>
+      </w:r>
+      <w:r>
+        <w:rPr>
+          <w:rFonts w:ascii="Times New Roman" w:eastAsia="Times New Roman" w:hAnsi="Times New Roman" w:cs="Times New Roman"/>
+          <w:iCs/>
+          <w:sz w:val="28"/>
+          <w:szCs w:val="28"/>
+          <w:lang w:val="es-AR"/>
+        </w:rPr>
+        <w:t>, s</w:t>
+      </w:r>
+      <w:r>
+        <w:rPr>
+          <w:rFonts w:ascii="Times New Roman" w:eastAsia="Times New Roman" w:hAnsi="Times New Roman" w:cs="Times New Roman"/>
+          <w:iCs/>
+          <w:sz w:val="28"/>
+          <w:szCs w:val="28"/>
+          <w:lang w:val="es-AR"/>
+        </w:rPr>
+        <w:t xml:space="preserve">erializar cada objeto </w:t>
+      </w:r>
+      <w:proofErr w:type="spellStart"/>
+      <w:r>
+        <w:rPr>
+          <w:rFonts w:ascii="Courier New" w:eastAsia="Times New Roman" w:hAnsi="Courier New" w:cs="Courier New"/>
+          <w:iCs/>
+          <w:lang w:val="es-AR"/>
+        </w:rPr>
+        <w:t>P</w:t>
+      </w:r>
+      <w:r>
+        <w:rPr>
+          <w:rFonts w:ascii="Courier New" w:eastAsia="Times New Roman" w:hAnsi="Courier New" w:cs="Courier New"/>
+          <w:iCs/>
+        </w:rPr>
+        <w:t>okemon</w:t>
+      </w:r>
+      <w:proofErr w:type="spellEnd"/>
+      <w:r>
+        <w:rPr>
+          <w:rFonts w:ascii="Courier New" w:eastAsia="Times New Roman" w:hAnsi="Courier New" w:cs="Courier New"/>
+          <w:iCs/>
+          <w:lang w:val="es-AR"/>
+        </w:rPr>
+        <w:t xml:space="preserve"> </w:t>
+      </w:r>
+      <w:r>
+        <w:rPr>
+          <w:rFonts w:ascii="Times New Roman" w:eastAsia="Times New Roman" w:hAnsi="Times New Roman" w:cs="Times New Roman"/>
+          <w:iCs/>
+          <w:sz w:val="28"/>
+          <w:szCs w:val="28"/>
+          <w:lang w:val="es-AR"/>
+        </w:rPr>
+        <w:t xml:space="preserve">y </w:t>
+      </w:r>
+      <w:proofErr w:type="spellStart"/>
+      <w:r>
+        <w:rPr>
+          <w:rFonts w:ascii="Courier New" w:eastAsia="Times New Roman" w:hAnsi="Courier New" w:cs="Courier New"/>
+          <w:iCs/>
+          <w:lang w:val="es-AR"/>
+        </w:rPr>
+        <w:t>PokemonInfo</w:t>
+      </w:r>
+      <w:proofErr w:type="spellEnd"/>
+      <w:r>
+        <w:rPr>
+          <w:rFonts w:ascii="Times New Roman" w:eastAsia="Times New Roman" w:hAnsi="Times New Roman" w:cs="Times New Roman"/>
+          <w:iCs/>
+          <w:sz w:val="28"/>
+          <w:szCs w:val="28"/>
+          <w:lang w:val="es-AR"/>
+        </w:rPr>
+        <w:t xml:space="preserve"> y l</w:t>
+      </w:r>
+      <w:r>
+        <w:rPr>
+          <w:rFonts w:ascii="Times New Roman" w:eastAsia="Times New Roman" w:hAnsi="Times New Roman" w:cs="Times New Roman"/>
+          <w:iCs/>
+          <w:sz w:val="28"/>
+          <w:szCs w:val="28"/>
+          <w:lang w:val="es-AR"/>
+        </w:rPr>
+        <w:t xml:space="preserve">eer en el mismo orden para reconstruir el </w:t>
+      </w:r>
+      <w:proofErr w:type="spellStart"/>
+      <w:r>
+        <w:rPr>
+          <w:rFonts w:ascii="Courier New" w:eastAsia="Times New Roman" w:hAnsi="Courier New" w:cs="Courier New"/>
+          <w:iCs/>
+          <w:lang w:val="es-AR"/>
+        </w:rPr>
+        <w:t>unordered_map</w:t>
+      </w:r>
+      <w:proofErr w:type="spellEnd"/>
+      <w:r>
+        <w:rPr>
+          <w:rFonts w:ascii="Courier New" w:eastAsia="Times New Roman" w:hAnsi="Courier New" w:cs="Courier New"/>
+          <w:iCs/>
+          <w:lang w:val="es-AR"/>
+        </w:rPr>
+        <w:t>.</w:t>
+      </w:r>
+    </w:p>
+    <w:p>
+      <w:pPr>
+        <w:spacing w:line="360" w:lineRule="auto"/>
+        <w:ind w:firstLine="720"/>
+        <w:jc w:val="both"/>
+        <w:rPr>
+          <w:rFonts w:ascii="Times New Roman" w:eastAsia="Times New Roman" w:hAnsi="Times New Roman" w:cs="Times New Roman"/>
+          <w:iCs/>
+          <w:sz w:val="28"/>
+          <w:szCs w:val="28"/>
+          <w:lang w:val="es-AR"/>
+        </w:rPr>
+      </w:pPr>
+      <w:r>
+        <w:rPr>
+          <w:rFonts w:ascii="Times New Roman" w:eastAsia="Times New Roman" w:hAnsi="Times New Roman" w:cs="Times New Roman"/>
+          <w:iCs/>
+          <w:sz w:val="28"/>
+          <w:szCs w:val="28"/>
+          <w:lang w:val="es-AR"/>
+        </w:rPr>
+        <w:t xml:space="preserve">Esto permite guardar automáticamente toda la información de los </w:t>
+      </w:r>
+      <w:proofErr w:type="spellStart"/>
+      <w:r>
+        <w:rPr>
+          <w:rFonts w:ascii="Times New Roman" w:eastAsia="Times New Roman" w:hAnsi="Times New Roman" w:cs="Times New Roman"/>
+          <w:iCs/>
+          <w:sz w:val="28"/>
+          <w:szCs w:val="28"/>
+          <w:lang w:val="es-AR"/>
+        </w:rPr>
+        <w:t>Pokemones</w:t>
+      </w:r>
+      <w:proofErr w:type="spellEnd"/>
+      <w:r>
+        <w:rPr>
+          <w:rFonts w:ascii="Times New Roman" w:eastAsia="Times New Roman" w:hAnsi="Times New Roman" w:cs="Times New Roman"/>
+          <w:iCs/>
+          <w:sz w:val="28"/>
+          <w:szCs w:val="28"/>
+          <w:lang w:val="es-AR"/>
+        </w:rPr>
+        <w:t xml:space="preserve"> en un archivo, sin necesidad de ingresarlos manualmente cada vez que se ejecuta el programa.</w:t>
+      </w:r>
+    </w:p>
+    <w:p>
+      <w:pPr>
+        <w:spacing w:line="360" w:lineRule="auto"/>
+        <w:ind w:firstLine="720"/>
+        <w:jc w:val="both"/>
+        <w:rPr>
+          <w:rFonts w:ascii="Times New Roman" w:eastAsia="Times New Roman" w:hAnsi="Times New Roman" w:cs="Times New Roman"/>
+          <w:iCs/>
+          <w:sz w:val="28"/>
+          <w:szCs w:val="28"/>
+          <w:lang w:val="es-AR"/>
+        </w:rPr>
+      </w:pPr>
+      <w:r>
+        <w:rPr>
+          <w:rFonts w:ascii="Times New Roman" w:eastAsia="Times New Roman" w:hAnsi="Times New Roman" w:cs="Times New Roman"/>
+          <w:iCs/>
+          <w:sz w:val="28"/>
+          <w:szCs w:val="28"/>
+          <w:lang w:val="es-AR"/>
+        </w:rPr>
+        <w:t xml:space="preserve">Durante la ejecución, al llamar a </w:t>
+      </w:r>
+      <w:proofErr w:type="spellStart"/>
+      <w:r>
+        <w:rPr>
+          <w:rFonts w:ascii="Courier New" w:eastAsia="Times New Roman" w:hAnsi="Courier New" w:cs="Courier New"/>
+          <w:iCs/>
+          <w:lang w:val="es-AR"/>
+        </w:rPr>
+        <w:t>descargarInfo</w:t>
+      </w:r>
+      <w:proofErr w:type="spellEnd"/>
+      <w:r>
+        <w:rPr>
+          <w:rFonts w:ascii="Courier New" w:eastAsia="Times New Roman" w:hAnsi="Courier New" w:cs="Courier New"/>
+          <w:iCs/>
+          <w:lang w:val="es-AR"/>
+        </w:rPr>
+        <w:t>()</w:t>
+      </w:r>
+      <w:r>
+        <w:rPr>
+          <w:rFonts w:ascii="Times New Roman" w:eastAsia="Times New Roman" w:hAnsi="Times New Roman" w:cs="Times New Roman"/>
+          <w:iCs/>
+          <w:sz w:val="28"/>
+          <w:szCs w:val="28"/>
+          <w:lang w:val="es-AR"/>
+        </w:rPr>
+        <w:t>, el programa abre el archivo binario correspondiente, lee el contenido previamente almacenado</w:t>
+      </w:r>
+      <w:r>
+        <w:rPr>
+          <w:rFonts w:ascii="Times New Roman" w:eastAsia="Times New Roman" w:hAnsi="Times New Roman" w:cs="Times New Roman"/>
+          <w:iCs/>
+          <w:sz w:val="28"/>
+          <w:szCs w:val="28"/>
+          <w:lang w:val="es-AR"/>
+        </w:rPr>
+        <w:t xml:space="preserve"> en el binario</w:t>
+      </w:r>
+      <w:r>
+        <w:rPr>
+          <w:rFonts w:ascii="Times New Roman" w:eastAsia="Times New Roman" w:hAnsi="Times New Roman" w:cs="Times New Roman"/>
+          <w:iCs/>
+          <w:sz w:val="28"/>
+          <w:szCs w:val="28"/>
+          <w:lang w:val="es-AR"/>
+        </w:rPr>
+        <w:t xml:space="preserve">, y reconstruye el mapa </w:t>
+      </w:r>
+      <w:proofErr w:type="spellStart"/>
+      <w:r>
+        <w:rPr>
+          <w:rFonts w:ascii="Courier New" w:eastAsia="Times New Roman" w:hAnsi="Courier New" w:cs="Courier New"/>
+          <w:iCs/>
+          <w:lang w:val="es-AR"/>
+        </w:rPr>
+        <w:t>unordered_map</w:t>
+      </w:r>
+      <w:proofErr w:type="spellEnd"/>
+      <w:r>
+        <w:rPr>
+          <w:rFonts w:ascii="Times New Roman" w:eastAsia="Times New Roman" w:hAnsi="Times New Roman" w:cs="Times New Roman"/>
+          <w:iCs/>
+          <w:sz w:val="28"/>
+          <w:szCs w:val="28"/>
+          <w:lang w:val="es-AR"/>
+        </w:rPr>
+        <w:t xml:space="preserve"> con sus claves (</w:t>
+      </w:r>
+      <w:proofErr w:type="spellStart"/>
+      <w:r>
+        <w:rPr>
+          <w:rFonts w:ascii="Courier New" w:eastAsia="Times New Roman" w:hAnsi="Courier New" w:cs="Courier New"/>
+          <w:iCs/>
+          <w:lang w:val="es-AR"/>
+        </w:rPr>
+        <w:t>Pokemon</w:t>
+      </w:r>
+      <w:proofErr w:type="spellEnd"/>
+      <w:r>
+        <w:rPr>
+          <w:rFonts w:ascii="Times New Roman" w:eastAsia="Times New Roman" w:hAnsi="Times New Roman" w:cs="Times New Roman"/>
+          <w:iCs/>
+          <w:sz w:val="28"/>
+          <w:szCs w:val="28"/>
+          <w:lang w:val="es-AR"/>
+        </w:rPr>
+        <w:t xml:space="preserve">) y valores </w:t>
+      </w:r>
+      <w:r>
+        <w:rPr>
+          <w:rFonts w:ascii="Times New Roman" w:eastAsia="Times New Roman" w:hAnsi="Times New Roman" w:cs="Times New Roman"/>
+          <w:iCs/>
+          <w:sz w:val="28"/>
+          <w:szCs w:val="28"/>
+          <w:lang w:val="es-AR"/>
+        </w:rPr>
+        <w:lastRenderedPageBreak/>
+        <w:t>(</w:t>
+      </w:r>
+      <w:proofErr w:type="spellStart"/>
+      <w:r>
+        <w:rPr>
+          <w:rFonts w:ascii="Courier New" w:eastAsia="Times New Roman" w:hAnsi="Courier New" w:cs="Courier New"/>
+          <w:iCs/>
+          <w:lang w:val="es-AR"/>
+        </w:rPr>
+        <w:t>PokemonInfo</w:t>
+      </w:r>
+      <w:proofErr w:type="spellEnd"/>
+      <w:r>
+        <w:rPr>
+          <w:rFonts w:ascii="Times New Roman" w:eastAsia="Times New Roman" w:hAnsi="Times New Roman" w:cs="Times New Roman"/>
+          <w:iCs/>
+          <w:sz w:val="28"/>
+          <w:szCs w:val="28"/>
+          <w:lang w:val="es-AR"/>
+        </w:rPr>
+        <w:t xml:space="preserve">). Así, se logra recuperar el estado completo de la </w:t>
+      </w:r>
+      <w:proofErr w:type="spellStart"/>
+      <w:r>
+        <w:rPr>
+          <w:rFonts w:ascii="Courier New" w:eastAsia="Times New Roman" w:hAnsi="Courier New" w:cs="Courier New"/>
+          <w:iCs/>
+          <w:lang w:val="es-AR"/>
+        </w:rPr>
+        <w:t>Pokedex</w:t>
+      </w:r>
+      <w:proofErr w:type="spellEnd"/>
+      <w:r>
+        <w:rPr>
+          <w:rFonts w:ascii="Times New Roman" w:eastAsia="Times New Roman" w:hAnsi="Times New Roman" w:cs="Times New Roman"/>
+          <w:iCs/>
+          <w:sz w:val="28"/>
+          <w:szCs w:val="28"/>
+          <w:lang w:val="es-AR"/>
+        </w:rPr>
+        <w:t xml:space="preserve"> tal como fue </w:t>
+      </w:r>
+      <w:r>
+        <w:rPr>
+          <w:rFonts w:ascii="Times New Roman" w:eastAsia="Times New Roman" w:hAnsi="Times New Roman" w:cs="Times New Roman"/>
+          <w:iCs/>
+          <w:sz w:val="28"/>
+          <w:szCs w:val="28"/>
+          <w:lang w:val="es-AR"/>
+        </w:rPr>
+        <w:t>cargado</w:t>
+      </w:r>
+      <w:r>
+        <w:rPr>
+          <w:rFonts w:ascii="Times New Roman" w:eastAsia="Times New Roman" w:hAnsi="Times New Roman" w:cs="Times New Roman"/>
+          <w:iCs/>
+          <w:sz w:val="28"/>
+          <w:szCs w:val="28"/>
+          <w:lang w:val="es-AR"/>
+        </w:rPr>
+        <w:t>, permitiendo continuar trabajando con los datos</w:t>
+      </w:r>
+      <w:r>
+        <w:rPr>
+          <w:rFonts w:ascii="Times New Roman" w:eastAsia="Times New Roman" w:hAnsi="Times New Roman" w:cs="Times New Roman"/>
+          <w:iCs/>
+          <w:sz w:val="28"/>
+          <w:szCs w:val="28"/>
+          <w:lang w:val="es-AR"/>
+        </w:rPr>
+        <w:t>.</w:t>
+      </w:r>
+    </w:p>
+    <w:p>
+      <w:pPr>
+        <w:spacing w:line="360" w:lineRule="auto"/>
+        <w:ind w:firstLine="720"/>
+        <w:jc w:val="both"/>
+        <w:rPr>
+          <w:rFonts w:ascii="Times New Roman" w:eastAsia="Times New Roman" w:hAnsi="Times New Roman" w:cs="Times New Roman"/>
+          <w:iCs/>
+          <w:sz w:val="28"/>
+          <w:szCs w:val="28"/>
+          <w:lang w:val="es-AR"/>
+        </w:rPr>
+      </w:pPr>
+      <w:r>
+        <w:rPr>
+          <w:rFonts w:ascii="Times New Roman" w:eastAsia="Times New Roman" w:hAnsi="Times New Roman" w:cs="Times New Roman"/>
+          <w:iCs/>
+          <w:sz w:val="28"/>
+          <w:szCs w:val="28"/>
+          <w:lang w:val="es-AR"/>
+        </w:rPr>
+        <w:t>Esto representa una ventaja significativa en términos de rendimiento, ya que automatiza la gestión de datos y evita la pérdida de información entre ejecuciones.</w:t>
+      </w:r>
+    </w:p>
+    <w:p>
+      <w:pPr>
+        <w:spacing w:line="360" w:lineRule="auto"/>
+        <w:jc w:val="both"/>
+        <w:rPr>
+          <w:rFonts w:ascii="Times New Roman" w:eastAsia="Times New Roman" w:hAnsi="Times New Roman" w:cs="Times New Roman"/>
+          <w:i/>
+          <w:sz w:val="28"/>
+          <w:szCs w:val="28"/>
+          <w:lang w:val="es-AR"/>
+        </w:rPr>
+      </w:pPr>
     </w:p>
     <w:p>
       <w:pPr>
@@ -2660,6 +3338,7 @@
         <w:t xml:space="preserve">), </w:t>
       </w:r>
       <w:proofErr w:type="spellStart"/>
+      <w:proofErr w:type="gramStart"/>
       <w:r>
         <w:rPr>
           <w:rFonts w:ascii="Courier New" w:eastAsia="Times New Roman" w:hAnsi="Courier New" w:cs="Courier New"/>
@@ -2677,6 +3356,7 @@
         </w:rPr>
         <w:t>(</w:t>
       </w:r>
+      <w:proofErr w:type="gramEnd"/>
       <w:r>
         <w:rPr>
           <w:rFonts w:ascii="Courier New" w:eastAsia="Times New Roman" w:hAnsi="Courier New" w:cs="Courier New"/>
@@ -2795,7 +3475,29 @@
           <w:szCs w:val="28"/>
           <w:lang w:val="es-AR"/>
         </w:rPr>
-        <w:t xml:space="preserve">, evitando así la superposición de los mismos, desbloqueándose de forma automática al salir del </w:t>
+        <w:t xml:space="preserve">, evitando así la superposición de </w:t>
+      </w:r>
+      <w:proofErr w:type="gramStart"/>
+      <w:r>
+        <w:rPr>
+          <w:rFonts w:ascii="Times New Roman" w:eastAsia="Times New Roman" w:hAnsi="Times New Roman" w:cs="Times New Roman"/>
+          <w:iCs/>
+          <w:sz w:val="28"/>
+          <w:szCs w:val="28"/>
+          <w:lang w:val="es-AR"/>
+        </w:rPr>
+        <w:t>los mismos</w:t>
+      </w:r>
+      <w:proofErr w:type="gramEnd"/>
+      <w:r>
+        <w:rPr>
+          <w:rFonts w:ascii="Times New Roman" w:eastAsia="Times New Roman" w:hAnsi="Times New Roman" w:cs="Times New Roman"/>
+          <w:iCs/>
+          <w:sz w:val="28"/>
+          <w:szCs w:val="28"/>
+          <w:lang w:val="es-AR"/>
+        </w:rPr>
+        <w:t xml:space="preserve">, desbloqueándose de forma automática al salir del </w:t>
       </w:r>
       <w:proofErr w:type="spellStart"/>
       <w:r>
@@ -2920,6 +3622,7 @@
           <w:szCs w:val="28"/>
           <w:lang w:val="es-AR"/>
         </w:rPr>
+        <w:lastRenderedPageBreak/>
         <w:t>EJERCICIO 3</w:t>
       </w:r>
       <w:r>
@@ -4061,6 +4764,7 @@
           <w:iCs/>
           <w:lang w:val="es-AR"/>
         </w:rPr>
+        <w:lastRenderedPageBreak/>
         <w:t>i</w:t>
       </w:r>
       <w:r>
@@ -5025,6 +5729,7 @@
           <w:iCs/>
           <w:lang w:val="es-AR"/>
         </w:rPr>
+        <w:lastRenderedPageBreak/>
         <w:t>c</w:t>
       </w:r>
       <w:r>
@@ -5036,6 +5741,7 @@
         <w:t>make</w:t>
       </w:r>
       <w:proofErr w:type="spellEnd"/>
+      <w:proofErr w:type="gramStart"/>
       <w:r>
         <w:rPr>
           <w:rFonts w:ascii="Courier New" w:eastAsia="Times New Roman" w:hAnsi="Courier New" w:cs="Courier New"/>
@@ -5052,6 +5758,7 @@
         </w:rPr>
         <w:t>..</w:t>
       </w:r>
+      <w:proofErr w:type="gramEnd"/>
     </w:p>
     <w:p>
       <w:pPr>
@@ -5182,6 +5889,7 @@
         </w:rPr>
         <w:t xml:space="preserve">      </w:t>
       </w:r>
+      <w:proofErr w:type="gramStart"/>
       <w:r>
         <w:rPr>
           <w:rFonts w:ascii="Courier New" w:eastAsia="Times New Roman" w:hAnsi="Courier New" w:cs="Courier New"/>
@@ -5191,6 +5899,7 @@
         <w:t>./</w:t>
       </w:r>
       <w:proofErr w:type="spellStart"/>
+      <w:proofErr w:type="gramEnd"/>
       <w:r>
         <w:rPr>
           <w:rFonts w:ascii="Courier New" w:eastAsia="Times New Roman" w:hAnsi="Courier New" w:cs="Courier New"/>
@@ -6554,6 +7263,155 @@
     </w:lvl>
   </w:abstractNum>
   <w:abstractNum w:abstractNumId="8" w15:restartNumberingAfterBreak="0">
+    <w:nsid w:val="48314AE9"/>
+    <w:multiLevelType w:val="multilevel"/>
+    <w:tmpl w:val="21C6F90C"/>
+    <w:lvl w:ilvl="0">
+      <w:start w:val="1"/>
+      <w:numFmt w:val="bullet"/>
+      <w:lvlText w:val=""/>
+      <w:lvlJc w:val="left"/>
+      <w:pPr>
+        <w:tabs>
+          <w:tab w:val="num" w:pos="720"/>
+        </w:tabs>
+        <w:ind w:left="720" w:hanging="360"/>
+      </w:pPr>
+      <w:rPr>
+        <w:rFonts w:ascii="Symbol" w:hAnsi="Symbol" w:hint="default"/>
+        <w:sz w:val="20"/>
+      </w:rPr>
+    </w:lvl>
+    <w:lvl w:ilvl="1" w:tentative="1">
+      <w:start w:val="1"/>
+      <w:numFmt w:val="bullet"/>
+      <w:lvlText w:val="o"/>
+      <w:lvlJc w:val="left"/>
+      <w:pPr>
+        <w:tabs>
+          <w:tab w:val="num" w:pos="1440"/>
+        </w:tabs>
+        <w:ind w:left="1440" w:hanging="360"/>
+      </w:pPr>
+      <w:rPr>
+        <w:rFonts w:ascii="Courier New" w:hAnsi="Courier New" w:hint="default"/>
+        <w:sz w:val="20"/>
+      </w:rPr>
+    </w:lvl>
+    <w:lvl w:ilvl="2" w:tentative="1">
+      <w:start w:val="1"/>
+      <w:numFmt w:val="bullet"/>
+      <w:lvlText w:val=""/>
+      <w:lvlJc w:val="left"/>
+      <w:pPr>
+        <w:tabs>
+          <w:tab w:val="num" w:pos="2160"/>
+        </w:tabs>
+        <w:ind w:left="2160" w:hanging="360"/>
+      </w:pPr>
+      <w:rPr>
+        <w:rFonts w:ascii="Wingdings" w:hAnsi="Wingdings" w:hint="default"/>
+        <w:sz w:val="20"/>
+      </w:rPr>
+    </w:lvl>
+    <w:lvl w:ilvl="3" w:tentative="1">
+      <w:start w:val="1"/>
+      <w:numFmt w:val="bullet"/>
+      <w:lvlText w:val=""/>
+      <w:lvlJc w:val="left"/>
+      <w:pPr>
+        <w:tabs>
+          <w:tab w:val="num" w:pos="2880"/>
+        </w:tabs>
+        <w:ind w:left="2880" w:hanging="360"/>
+      </w:pPr>
+      <w:rPr>
+        <w:rFonts w:ascii="Wingdings" w:hAnsi="Wingdings" w:hint="default"/>
+        <w:sz w:val="20"/>
+      </w:rPr>
+    </w:lvl>
+    <w:lvl w:ilvl="4" w:tentative="1">
+      <w:start w:val="1"/>
+      <w:numFmt w:val="bullet"/>
+      <w:lvlText w:val=""/>
+      <w:lvlJc w:val="left"/>
+      <w:pPr>
+        <w:tabs>
+          <w:tab w:val="num" w:pos="3600"/>
+        </w:tabs>
+        <w:ind w:left="3600" w:hanging="360"/>
+      </w:pPr>
+      <w:rPr>
+        <w:rFonts w:ascii="Wingdings" w:hAnsi="Wingdings" w:hint="default"/>
+        <w:sz w:val="20"/>
+      </w:rPr>
+    </w:lvl>
+    <w:lvl w:ilvl="5" w:tentative="1">
+      <w:start w:val="1"/>
+      <w:numFmt w:val="bullet"/>
+      <w:lvlText w:val=""/>
+      <w:lvlJc w:val="left"/>
+      <w:pPr>
+        <w:tabs>
+          <w:tab w:val="num" w:pos="4320"/>
+        </w:tabs>
+        <w:ind w:left="4320" w:hanging="360"/>
+      </w:pPr>
+      <w:rPr>
+        <w:rFonts w:ascii="Wingdings" w:hAnsi="Wingdings" w:hint="default"/>
+        <w:sz w:val="20"/>
+      </w:rPr>
+    </w:lvl>
+    <w:lvl w:ilvl="6" w:tentative="1">
+      <w:start w:val="1"/>
+      <w:numFmt w:val="bullet"/>
+      <w:lvlText w:val=""/>
+      <w:lvlJc w:val="left"/>
+      <w:pPr>
+        <w:tabs>
+          <w:tab w:val="num" w:pos="5040"/>
+        </w:tabs>
+        <w:ind w:left="5040" w:hanging="360"/>
+      </w:pPr>
+      <w:rPr>
+        <w:rFonts w:ascii="Wingdings" w:hAnsi="Wingdings" w:hint="default"/>
+        <w:sz w:val="20"/>
+      </w:rPr>
+    </w:lvl>
+    <w:lvl w:ilvl="7" w:tentative="1">
+      <w:start w:val="1"/>
+      <w:numFmt w:val="bullet"/>
+      <w:lvlText w:val=""/>
+      <w:lvlJc w:val="left"/>
+      <w:pPr>
+        <w:tabs>
+          <w:tab w:val="num" w:pos="5760"/>
+        </w:tabs>
+        <w:ind w:left="5760" w:hanging="360"/>
+      </w:pPr>
+      <w:rPr>
+        <w:rFonts w:ascii="Wingdings" w:hAnsi="Wingdings" w:hint="default"/>
+        <w:sz w:val="20"/>
+      </w:rPr>
+    </w:lvl>
+    <w:lvl w:ilvl="8" w:tentative="1">
+      <w:start w:val="1"/>
+      <w:numFmt w:val="bullet"/>
+      <w:lvlText w:val=""/>
+      <w:lvlJc w:val="left"/>
+      <w:pPr>
+        <w:tabs>
+          <w:tab w:val="num" w:pos="6480"/>
+        </w:tabs>
+        <w:ind w:left="6480" w:hanging="360"/>
+      </w:pPr>
+      <w:rPr>
+        <w:rFonts w:ascii="Wingdings" w:hAnsi="Wingdings" w:hint="default"/>
+        <w:sz w:val="20"/>
+      </w:rPr>
+    </w:lvl>
+  </w:abstractNum>
+  <w:abstractNum w:abstractNumId="9" w15:restartNumberingAfterBreak="0">
     <w:nsid w:val="51D070BB"/>
     <w:multiLevelType w:val="hybridMultilevel"/>
     <w:tmpl w:val="6696DF7A"/>
@@ -6666,7 +7524,7 @@
       </w:rPr>
     </w:lvl>
   </w:abstractNum>
-  <w:abstractNum w:abstractNumId="9" w15:restartNumberingAfterBreak="0">
+  <w:abstractNum w:abstractNumId="10" w15:restartNumberingAfterBreak="0">
     <w:nsid w:val="52752AC2"/>
     <w:multiLevelType w:val="hybridMultilevel"/>
     <w:tmpl w:val="7130D430"/>
@@ -6755,7 +7613,7 @@
       </w:pPr>
     </w:lvl>
   </w:abstractNum>
-  <w:abstractNum w:abstractNumId="10" w15:restartNumberingAfterBreak="0">
+  <w:abstractNum w:abstractNumId="11" w15:restartNumberingAfterBreak="0">
     <w:nsid w:val="5DF70ECC"/>
     <w:multiLevelType w:val="hybridMultilevel"/>
     <w:tmpl w:val="54940E78"/>
@@ -6868,7 +7726,269 @@
       </w:rPr>
     </w:lvl>
   </w:abstractNum>
-  <w:abstractNum w:abstractNumId="11" w15:restartNumberingAfterBreak="0">
+  <w:abstractNum w:abstractNumId="12" w15:restartNumberingAfterBreak="0">
+    <w:nsid w:val="614F4E70"/>
+    <w:multiLevelType w:val="multilevel"/>
+    <w:tmpl w:val="AF665E2A"/>
+    <w:lvl w:ilvl="0">
+      <w:start w:val="1"/>
+      <w:numFmt w:val="bullet"/>
+      <w:lvlText w:val=""/>
+      <w:lvlJc w:val="left"/>
+      <w:pPr>
+        <w:tabs>
+          <w:tab w:val="num" w:pos="720"/>
+        </w:tabs>
+        <w:ind w:left="720" w:hanging="360"/>
+      </w:pPr>
+      <w:rPr>
+        <w:rFonts w:ascii="Symbol" w:hAnsi="Symbol" w:hint="default"/>
+        <w:sz w:val="20"/>
+      </w:rPr>
+    </w:lvl>
+    <w:lvl w:ilvl="1" w:tentative="1">
+      <w:start w:val="1"/>
+      <w:numFmt w:val="bullet"/>
+      <w:lvlText w:val="o"/>
+      <w:lvlJc w:val="left"/>
+      <w:pPr>
+        <w:tabs>
+          <w:tab w:val="num" w:pos="1440"/>
+        </w:tabs>
+        <w:ind w:left="1440" w:hanging="360"/>
+      </w:pPr>
+      <w:rPr>
+        <w:rFonts w:ascii="Courier New" w:hAnsi="Courier New" w:hint="default"/>
+        <w:sz w:val="20"/>
+      </w:rPr>
+    </w:lvl>
+    <w:lvl w:ilvl="2" w:tentative="1">
+      <w:start w:val="1"/>
+      <w:numFmt w:val="bullet"/>
+      <w:lvlText w:val=""/>
+      <w:lvlJc w:val="left"/>
+      <w:pPr>
+        <w:tabs>
+          <w:tab w:val="num" w:pos="2160"/>
+        </w:tabs>
+        <w:ind w:left="2160" w:hanging="360"/>
+      </w:pPr>
+      <w:rPr>
+        <w:rFonts w:ascii="Wingdings" w:hAnsi="Wingdings" w:hint="default"/>
+        <w:sz w:val="20"/>
+      </w:rPr>
+    </w:lvl>
+    <w:lvl w:ilvl="3" w:tentative="1">
+      <w:start w:val="1"/>
+      <w:numFmt w:val="bullet"/>
+      <w:lvlText w:val=""/>
+      <w:lvlJc w:val="left"/>
+      <w:pPr>
+        <w:tabs>
+          <w:tab w:val="num" w:pos="2880"/>
+        </w:tabs>
+        <w:ind w:left="2880" w:hanging="360"/>
+      </w:pPr>
+      <w:rPr>
+        <w:rFonts w:ascii="Wingdings" w:hAnsi="Wingdings" w:hint="default"/>
+        <w:sz w:val="20"/>
+      </w:rPr>
+    </w:lvl>
+    <w:lvl w:ilvl="4" w:tentative="1">
+      <w:start w:val="1"/>
+      <w:numFmt w:val="bullet"/>
+      <w:lvlText w:val=""/>
+      <w:lvlJc w:val="left"/>
+      <w:pPr>
+        <w:tabs>
+          <w:tab w:val="num" w:pos="3600"/>
+        </w:tabs>
+        <w:ind w:left="3600" w:hanging="360"/>
+      </w:pPr>
+      <w:rPr>
+        <w:rFonts w:ascii="Wingdings" w:hAnsi="Wingdings" w:hint="default"/>
+        <w:sz w:val="20"/>
+      </w:rPr>
+    </w:lvl>
+    <w:lvl w:ilvl="5" w:tentative="1">
+      <w:start w:val="1"/>
+      <w:numFmt w:val="bullet"/>
+      <w:lvlText w:val=""/>
+      <w:lvlJc w:val="left"/>
+      <w:pPr>
+        <w:tabs>
+          <w:tab w:val="num" w:pos="4320"/>
+        </w:tabs>
+        <w:ind w:left="4320" w:hanging="360"/>
+      </w:pPr>
+      <w:rPr>
+        <w:rFonts w:ascii="Wingdings" w:hAnsi="Wingdings" w:hint="default"/>
+        <w:sz w:val="20"/>
+      </w:rPr>
+    </w:lvl>
+    <w:lvl w:ilvl="6" w:tentative="1">
+      <w:start w:val="1"/>
+      <w:numFmt w:val="bullet"/>
+      <w:lvlText w:val=""/>
+      <w:lvlJc w:val="left"/>
+      <w:pPr>
+        <w:tabs>
+          <w:tab w:val="num" w:pos="5040"/>
+        </w:tabs>
+        <w:ind w:left="5040" w:hanging="360"/>
+      </w:pPr>
+      <w:rPr>
+        <w:rFonts w:ascii="Wingdings" w:hAnsi="Wingdings" w:hint="default"/>
+        <w:sz w:val="20"/>
+      </w:rPr>
+    </w:lvl>
+    <w:lvl w:ilvl="7" w:tentative="1">
+      <w:start w:val="1"/>
+      <w:numFmt w:val="bullet"/>
+      <w:lvlText w:val=""/>
+      <w:lvlJc w:val="left"/>
+      <w:pPr>
+        <w:tabs>
+          <w:tab w:val="num" w:pos="5760"/>
+        </w:tabs>
+        <w:ind w:left="5760" w:hanging="360"/>
+      </w:pPr>
+      <w:rPr>
+        <w:rFonts w:ascii="Wingdings" w:hAnsi="Wingdings" w:hint="default"/>
+        <w:sz w:val="20"/>
+      </w:rPr>
+    </w:lvl>
+    <w:lvl w:ilvl="8" w:tentative="1">
+      <w:start w:val="1"/>
+      <w:numFmt w:val="bullet"/>
+      <w:lvlText w:val=""/>
+      <w:lvlJc w:val="left"/>
+      <w:pPr>
+        <w:tabs>
+          <w:tab w:val="num" w:pos="6480"/>
+        </w:tabs>
+        <w:ind w:left="6480" w:hanging="360"/>
+      </w:pPr>
+      <w:rPr>
+        <w:rFonts w:ascii="Wingdings" w:hAnsi="Wingdings" w:hint="default"/>
+        <w:sz w:val="20"/>
+      </w:rPr>
+    </w:lvl>
+  </w:abstractNum>
+  <w:abstractNum w:abstractNumId="13" w15:restartNumberingAfterBreak="0">
+    <w:nsid w:val="6BF9754A"/>
+    <w:multiLevelType w:val="multilevel"/>
+    <w:tmpl w:val="F41CA0EE"/>
+    <w:lvl w:ilvl="0">
+      <w:start w:val="1"/>
+      <w:numFmt w:val="decimal"/>
+      <w:lvlText w:val="%1."/>
+      <w:lvlJc w:val="left"/>
+      <w:pPr>
+        <w:tabs>
+          <w:tab w:val="num" w:pos="720"/>
+        </w:tabs>
+        <w:ind w:left="720" w:hanging="360"/>
+      </w:pPr>
+    </w:lvl>
+    <w:lvl w:ilvl="1" w:tentative="1">
+      <w:start w:val="1"/>
+      <w:numFmt w:val="decimal"/>
+      <w:lvlText w:val="%2."/>
+      <w:lvlJc w:val="left"/>
+      <w:pPr>
+        <w:tabs>
+          <w:tab w:val="num" w:pos="1440"/>
+        </w:tabs>
+        <w:ind w:left="1440" w:hanging="360"/>
+      </w:pPr>
+    </w:lvl>
+    <w:lvl w:ilvl="2" w:tentative="1">
+      <w:start w:val="1"/>
+      <w:numFmt w:val="decimal"/>
+      <w:lvlText w:val="%3."/>
+      <w:lvlJc w:val="left"/>
+      <w:pPr>
+        <w:tabs>
+          <w:tab w:val="num" w:pos="2160"/>
+        </w:tabs>
+        <w:ind w:left="2160" w:hanging="360"/>
+      </w:pPr>
+    </w:lvl>
+    <w:lvl w:ilvl="3" w:tentative="1">
+      <w:start w:val="1"/>
+      <w:numFmt w:val="decimal"/>
+      <w:lvlText w:val="%4."/>
+      <w:lvlJc w:val="left"/>
+      <w:pPr>
+        <w:tabs>
+          <w:tab w:val="num" w:pos="2880"/>
+        </w:tabs>
+        <w:ind w:left="2880" w:hanging="360"/>
+      </w:pPr>
+    </w:lvl>
+    <w:lvl w:ilvl="4" w:tentative="1">
+      <w:start w:val="1"/>
+      <w:numFmt w:val="decimal"/>
+      <w:lvlText w:val="%5."/>
+      <w:lvlJc w:val="left"/>
+      <w:pPr>
+        <w:tabs>
+          <w:tab w:val="num" w:pos="3600"/>
+        </w:tabs>
+        <w:ind w:left="3600" w:hanging="360"/>
+      </w:pPr>
+    </w:lvl>
+    <w:lvl w:ilvl="5" w:tentative="1">
+      <w:start w:val="1"/>
+      <w:numFmt w:val="decimal"/>
+      <w:lvlText w:val="%6."/>
+      <w:lvlJc w:val="left"/>
+      <w:pPr>
+        <w:tabs>
+          <w:tab w:val="num" w:pos="4320"/>
+        </w:tabs>
+        <w:ind w:left="4320" w:hanging="360"/>
+      </w:pPr>
+    </w:lvl>
+    <w:lvl w:ilvl="6" w:tentative="1">
+      <w:start w:val="1"/>
+      <w:numFmt w:val="decimal"/>
+      <w:lvlText w:val="%7."/>
+      <w:lvlJc w:val="left"/>
+      <w:pPr>
+        <w:tabs>
+          <w:tab w:val="num" w:pos="5040"/>
+        </w:tabs>
+        <w:ind w:left="5040" w:hanging="360"/>
+      </w:pPr>
+    </w:lvl>
+    <w:lvl w:ilvl="7" w:tentative="1">
+      <w:start w:val="1"/>
+      <w:numFmt w:val="decimal"/>
+      <w:lvlText w:val="%8."/>
+      <w:lvlJc w:val="left"/>
+      <w:pPr>
+        <w:tabs>
+          <w:tab w:val="num" w:pos="5760"/>
+        </w:tabs>
+        <w:ind w:left="5760" w:hanging="360"/>
+      </w:pPr>
+    </w:lvl>
+    <w:lvl w:ilvl="8" w:tentative="1">
+      <w:start w:val="1"/>
+      <w:numFmt w:val="decimal"/>
+      <w:lvlText w:val="%9."/>
+      <w:lvlJc w:val="left"/>
+      <w:pPr>
+        <w:tabs>
+          <w:tab w:val="num" w:pos="6480"/>
+        </w:tabs>
+        <w:ind w:left="6480" w:hanging="360"/>
+      </w:pPr>
+    </w:lvl>
+  </w:abstractNum>
+  <w:abstractNum w:abstractNumId="14" w15:restartNumberingAfterBreak="0">
     <w:nsid w:val="771E0758"/>
     <w:multiLevelType w:val="hybridMultilevel"/>
     <w:tmpl w:val="DB34028C"/>
@@ -6957,7 +8077,7 @@
       </w:pPr>
     </w:lvl>
   </w:abstractNum>
-  <w:abstractNum w:abstractNumId="12" w15:restartNumberingAfterBreak="0">
+  <w:abstractNum w:abstractNumId="15" w15:restartNumberingAfterBreak="0">
     <w:nsid w:val="774F6052"/>
     <w:multiLevelType w:val="hybridMultilevel"/>
     <w:tmpl w:val="DFDA6192"/>
@@ -7047,7 +8167,7 @@
     </w:lvl>
   </w:abstractNum>
   <w:num w:numId="1" w16cid:durableId="571279501">
-    <w:abstractNumId w:val="9"/>
+    <w:abstractNumId w:val="10"/>
   </w:num>
   <w:num w:numId="2" w16cid:durableId="640967923">
     <w:abstractNumId w:val="3"/>
@@ -7056,13 +8176,13 @@
     <w:abstractNumId w:val="7"/>
   </w:num>
   <w:num w:numId="4" w16cid:durableId="2058506971">
-    <w:abstractNumId w:val="8"/>
+    <w:abstractNumId w:val="9"/>
   </w:num>
   <w:num w:numId="5" w16cid:durableId="638531650">
     <w:abstractNumId w:val="2"/>
   </w:num>
   <w:num w:numId="6" w16cid:durableId="827288222">
-    <w:abstractNumId w:val="11"/>
+    <w:abstractNumId w:val="14"/>
   </w:num>
   <w:num w:numId="7" w16cid:durableId="79984425">
     <w:abstractNumId w:val="5"/>
@@ -7077,13 +8197,22 @@
     <w:abstractNumId w:val="1"/>
   </w:num>
   <w:num w:numId="11" w16cid:durableId="1050181392">
-    <w:abstractNumId w:val="12"/>
+    <w:abstractNumId w:val="15"/>
   </w:num>
   <w:num w:numId="12" w16cid:durableId="986663207">
     <w:abstractNumId w:val="6"/>
   </w:num>
   <w:num w:numId="13" w16cid:durableId="6913231">
-    <w:abstractNumId w:val="10"/>
+    <w:abstractNumId w:val="11"/>
+  </w:num>
+  <w:num w:numId="14" w16cid:durableId="1987933167">
+    <w:abstractNumId w:val="8"/>
+  </w:num>
+  <w:num w:numId="15" w16cid:durableId="2140025578">
+    <w:abstractNumId w:val="12"/>
+  </w:num>
+  <w:num w:numId="16" w16cid:durableId="1016537410">
+    <w:abstractNumId w:val="13"/>
   </w:num>
 </w:numbering>
 </file>
@@ -7692,7 +8821,6 @@
   <w:style w:type="character" w:default="1" w:styleId="DefaultParagraphFont">
     <w:name w:val="Default Paragraph Font"/>
     <w:uiPriority w:val="1"/>
-    <w:semiHidden/>
     <w:unhideWhenUsed/>
   </w:style>
   <w:style w:type="table" w:default="1" w:styleId="TableNormal">

</xml_diff>